<commit_message>
MAJ fusion dossier damien et kevin
</commit_message>
<xml_diff>
--- a/DossiersProjet_Locker_Control/[BOURBON_Kevin]_Rapport_Personel/Conception détaillée Kevin B.docx
+++ b/DossiersProjet_Locker_Control/[BOURBON_Kevin]_Rapport_Personel/Conception détaillée Kevin B.docx
@@ -1624,25 +1624,7 @@
           <w:sz w:val="24"/>
           <w:szCs w:val="24"/>
         </w:rPr>
-        <w:t xml:space="preserve">La configuration  d’Asterisk est complexe puisqu’elle s’effectue en ligne de commande. Un outil a été conçu pour faciliter considérablement la partie configuration du système, il s’agit de </w:t>
-      </w:r>
-      <w:proofErr w:type="spellStart"/>
-      <w:r>
-        <w:rPr>
-          <w:rFonts w:ascii="Times New Roman" w:hAnsi="Times New Roman" w:cs="Times New Roman"/>
-          <w:sz w:val="24"/>
-          <w:szCs w:val="24"/>
-        </w:rPr>
-        <w:t>FreePBX</w:t>
-      </w:r>
-      <w:proofErr w:type="spellEnd"/>
-      <w:r>
-        <w:rPr>
-          <w:rFonts w:ascii="Times New Roman" w:hAnsi="Times New Roman" w:cs="Times New Roman"/>
-          <w:sz w:val="24"/>
-          <w:szCs w:val="24"/>
-        </w:rPr>
-        <w:t>.</w:t>
+        <w:t>La configuration  d’Asterisk est complexe puisqu’elle s’effectue en ligne de commande. Un outil a été conçu pour faciliter considérablement la partie configuration du système, il s’agit de FreePBX.</w:t>
       </w:r>
       <w:r>
         <w:rPr>
@@ -3131,23 +3113,7 @@
           <w:rFonts w:ascii="Times New Roman" w:hAnsi="Times New Roman" w:cs="Times New Roman"/>
           <w:sz w:val="24"/>
         </w:rPr>
-        <w:t xml:space="preserve"> et non d’</w:t>
-      </w:r>
-      <w:proofErr w:type="spellStart"/>
-      <w:r>
-        <w:rPr>
-          <w:rFonts w:ascii="Times New Roman" w:hAnsi="Times New Roman" w:cs="Times New Roman"/>
-          <w:sz w:val="24"/>
-        </w:rPr>
-        <w:t>OpenSuSE</w:t>
-      </w:r>
-      <w:proofErr w:type="spellEnd"/>
-      <w:r>
-        <w:rPr>
-          <w:rFonts w:ascii="Times New Roman" w:hAnsi="Times New Roman" w:cs="Times New Roman"/>
-          <w:sz w:val="24"/>
-        </w:rPr>
-        <w:t xml:space="preserve">. De même pour </w:t>
+        <w:t xml:space="preserve"> et non d’OpenSuSE. De même pour </w:t>
       </w:r>
       <w:proofErr w:type="spellStart"/>
       <w:r>
@@ -5120,33 +5086,15 @@
           <w:rFonts w:ascii="Times New Roman" w:hAnsi="Times New Roman" w:cs="Times New Roman"/>
           <w:sz w:val="24"/>
         </w:rPr>
-        <w:t xml:space="preserve">L’User Control Panel (littéralement « panneau de contrôle de l’utilisateur ») est un outil proposé par </w:t>
-      </w:r>
-      <w:proofErr w:type="spellStart"/>
-      <w:r>
-        <w:rPr>
-          <w:rFonts w:ascii="Times New Roman" w:hAnsi="Times New Roman" w:cs="Times New Roman"/>
-          <w:sz w:val="24"/>
-        </w:rPr>
-        <w:t>Asterisk</w:t>
-      </w:r>
-      <w:proofErr w:type="spellEnd"/>
-      <w:r>
-        <w:rPr>
-          <w:rFonts w:ascii="Times New Roman" w:hAnsi="Times New Roman" w:cs="Times New Roman"/>
-          <w:sz w:val="24"/>
-        </w:rPr>
-        <w:t xml:space="preserve"> /</w:t>
-      </w:r>
-      <w:proofErr w:type="spellStart"/>
-      <w:r>
-        <w:rPr>
-          <w:rFonts w:ascii="Times New Roman" w:hAnsi="Times New Roman" w:cs="Times New Roman"/>
-          <w:sz w:val="24"/>
-        </w:rPr>
-        <w:t>FreePBX</w:t>
-      </w:r>
-      <w:proofErr w:type="spellEnd"/>
+        <w:t>L’User Control Panel (littéralement « panneau de contrôle de l’utilisateur ») est un outil proposé par Asterisk</w:t>
+      </w:r>
+      <w:r>
+        <w:rPr>
+          <w:rFonts w:ascii="Times New Roman" w:hAnsi="Times New Roman" w:cs="Times New Roman"/>
+          <w:sz w:val="24"/>
+        </w:rPr>
+        <w:t xml:space="preserve"> /FreePBX</w:t>
+      </w:r>
       <w:r>
         <w:rPr>
           <w:rFonts w:ascii="Times New Roman" w:hAnsi="Times New Roman" w:cs="Times New Roman"/>
@@ -9744,27 +9692,7 @@
                 <w:sz w:val="18"/>
                 <w:lang w:eastAsia="fr-FR"/>
               </w:rPr>
-              <w:t xml:space="preserve">//Démarrage du programme </w:t>
-            </w:r>
-            <w:proofErr w:type="spellStart"/>
-            <w:r>
-              <w:rPr>
-                <w:rFonts w:ascii="Consolas" w:eastAsia="Times New Roman" w:hAnsi="Consolas" w:cs="Consolas"/>
-                <w:color w:val="969896"/>
-                <w:sz w:val="18"/>
-                <w:lang w:eastAsia="fr-FR"/>
-              </w:rPr>
-              <w:t>Linphonec</w:t>
-            </w:r>
-            <w:proofErr w:type="spellEnd"/>
-            <w:r>
-              <w:rPr>
-                <w:rFonts w:ascii="Consolas" w:eastAsia="Times New Roman" w:hAnsi="Consolas" w:cs="Consolas"/>
-                <w:color w:val="969896"/>
-                <w:sz w:val="18"/>
-                <w:lang w:eastAsia="fr-FR"/>
-              </w:rPr>
-              <w:t xml:space="preserve"> en mode vidéo</w:t>
+              <w:t>//Démarrage du programme Linphonec en mode vidéo</w:t>
             </w:r>
           </w:p>
         </w:tc>
@@ -11127,23 +11055,7 @@
           <w:rFonts w:ascii="Times New Roman" w:hAnsi="Times New Roman" w:cs="Times New Roman"/>
           <w:sz w:val="24"/>
         </w:rPr>
-        <w:t xml:space="preserve"> permet de lancer </w:t>
-      </w:r>
-      <w:proofErr w:type="spellStart"/>
-      <w:r>
-        <w:rPr>
-          <w:rFonts w:ascii="Times New Roman" w:hAnsi="Times New Roman" w:cs="Times New Roman"/>
-          <w:sz w:val="24"/>
-        </w:rPr>
-        <w:t>Linphonec</w:t>
-      </w:r>
-      <w:proofErr w:type="spellEnd"/>
-      <w:r>
-        <w:rPr>
-          <w:rFonts w:ascii="Times New Roman" w:hAnsi="Times New Roman" w:cs="Times New Roman"/>
-          <w:sz w:val="24"/>
-        </w:rPr>
-        <w:t>, de lui envoyer la commande appeler q</w:t>
+        <w:t xml:space="preserve"> permet de lancer Linphonec, de lui envoyer la commande appeler q</w:t>
       </w:r>
       <w:r>
         <w:rPr>
@@ -11191,23 +11103,7 @@
           <w:rFonts w:ascii="Times New Roman" w:hAnsi="Times New Roman" w:cs="Times New Roman"/>
           <w:sz w:val="24"/>
         </w:rPr>
-        <w:t xml:space="preserve"> : la notion de slot. Un slot est une connexion entre un élément de l’interface, par exemple typiquement un bouton et une action à exécuter (une méthode). J’utilise ce slot pour exécuter d’une part le lancement de </w:t>
-      </w:r>
-      <w:proofErr w:type="spellStart"/>
-      <w:r>
-        <w:rPr>
-          <w:rFonts w:ascii="Times New Roman" w:hAnsi="Times New Roman" w:cs="Times New Roman"/>
-          <w:sz w:val="24"/>
-        </w:rPr>
-        <w:t>Linphonec</w:t>
-      </w:r>
-      <w:proofErr w:type="spellEnd"/>
-      <w:r>
-        <w:rPr>
-          <w:rFonts w:ascii="Times New Roman" w:hAnsi="Times New Roman" w:cs="Times New Roman"/>
-          <w:sz w:val="24"/>
-        </w:rPr>
-        <w:t xml:space="preserve"> en cliquant sur le bouton de l’assistance en ligne (cf. image ci-dessous). </w:t>
+        <w:t xml:space="preserve"> : la notion de slot. Un slot est une connexion entre un élément de l’interface, par exemple typiquement un bouton et une action à exécuter (une méthode). J’utilise ce slot pour exécuter d’une part le lancement de Linphonec en cliquant sur le bouton de l’assistance en ligne (cf. image ci-dessous). </w:t>
       </w:r>
     </w:p>
     <w:p>
@@ -11224,23 +11120,7 @@
           <w:rFonts w:ascii="Times New Roman" w:hAnsi="Times New Roman" w:cs="Times New Roman"/>
           <w:sz w:val="24"/>
         </w:rPr>
-        <w:t>Autre précision : l’utilisation de thread. En conception préliminaire, j’avais évoqué la création d’un processus (</w:t>
-      </w:r>
-      <w:proofErr w:type="spellStart"/>
-      <w:r>
-        <w:rPr>
-          <w:rFonts w:ascii="Times New Roman" w:hAnsi="Times New Roman" w:cs="Times New Roman"/>
-          <w:sz w:val="24"/>
-        </w:rPr>
-        <w:t>Linphonec</w:t>
-      </w:r>
-      <w:proofErr w:type="spellEnd"/>
-      <w:r>
-        <w:rPr>
-          <w:rFonts w:ascii="Times New Roman" w:hAnsi="Times New Roman" w:cs="Times New Roman"/>
-          <w:sz w:val="24"/>
-        </w:rPr>
-        <w:t xml:space="preserve">). Cela reste vrai </w:t>
+        <w:t xml:space="preserve">Autre précision : l’utilisation de thread. En conception préliminaire, j’avais évoqué la création d’un processus (Linphonec). Cela reste vrai </w:t>
       </w:r>
       <w:r>
         <w:rPr>
@@ -11540,7 +11420,7 @@
 
 <file path=word/endnotes.xml><?xml version="1.0" encoding="utf-8"?>
 <w:endnotes xmlns:ve="http://schemas.openxmlformats.org/markup-compatibility/2006" xmlns:o="urn:schemas-microsoft-com:office:office" xmlns:r="http://schemas.openxmlformats.org/officeDocument/2006/relationships" xmlns:m="http://schemas.openxmlformats.org/officeDocument/2006/math" xmlns:v="urn:schemas-microsoft-com:vml" xmlns:wp="http://schemas.openxmlformats.org/drawingml/2006/wordprocessingDrawing" xmlns:w10="urn:schemas-microsoft-com:office:word" xmlns:w="http://schemas.openxmlformats.org/wordprocessingml/2006/main" xmlns:wne="http://schemas.microsoft.com/office/word/2006/wordml">
-  <w:endnote w:type="separator" w:id="-1">
+  <w:endnote w:type="separator" w:id="0">
     <w:p>
       <w:pPr>
         <w:spacing w:after="0" w:line="240" w:lineRule="auto"/>
@@ -11550,7 +11430,7 @@
       </w:r>
     </w:p>
   </w:endnote>
-  <w:endnote w:type="continuationSeparator" w:id="0">
+  <w:endnote w:type="continuationSeparator" w:id="1">
     <w:p>
       <w:pPr>
         <w:spacing w:after="0" w:line="240" w:lineRule="auto"/>
@@ -11621,7 +11501,7 @@
             <w:i/>
             <w:noProof/>
           </w:rPr>
-          <w:t>13</w:t>
+          <w:t>4</w:t>
         </w:r>
         <w:r>
           <w:rPr>
@@ -11643,7 +11523,7 @@
 
 <file path=word/footnotes.xml><?xml version="1.0" encoding="utf-8"?>
 <w:footnotes xmlns:ve="http://schemas.openxmlformats.org/markup-compatibility/2006" xmlns:o="urn:schemas-microsoft-com:office:office" xmlns:r="http://schemas.openxmlformats.org/officeDocument/2006/relationships" xmlns:m="http://schemas.openxmlformats.org/officeDocument/2006/math" xmlns:v="urn:schemas-microsoft-com:vml" xmlns:wp="http://schemas.openxmlformats.org/drawingml/2006/wordprocessingDrawing" xmlns:w10="urn:schemas-microsoft-com:office:word" xmlns:w="http://schemas.openxmlformats.org/wordprocessingml/2006/main" xmlns:wne="http://schemas.microsoft.com/office/word/2006/wordml">
-  <w:footnote w:type="separator" w:id="-1">
+  <w:footnote w:type="separator" w:id="0">
     <w:p>
       <w:pPr>
         <w:spacing w:after="0" w:line="240" w:lineRule="auto"/>
@@ -11653,7 +11533,7 @@
       </w:r>
     </w:p>
   </w:footnote>
-  <w:footnote w:type="continuationSeparator" w:id="0">
+  <w:footnote w:type="continuationSeparator" w:id="1">
     <w:p>
       <w:pPr>
         <w:spacing w:after="0" w:line="240" w:lineRule="auto"/>

</xml_diff>